<commit_message>
Text demo for Emily.
</commit_message>
<xml_diff>
--- a/Manuscripts/path analysis methods abstract 2018.docx
+++ b/Manuscripts/path analysis methods abstract 2018.docx
@@ -1,6 +1,6 @@
 
 <file path=word/document.xml><?xml version="1.0" encoding="utf-8"?>
-<w:document xmlns:wpc="http://schemas.microsoft.com/office/word/2010/wordprocessingCanvas" xmlns:cx="http://schemas.microsoft.com/office/drawing/2014/chartex" xmlns:cx1="http://schemas.microsoft.com/office/drawing/2015/9/8/chartex" xmlns:cx2="http://schemas.microsoft.com/office/drawing/2015/10/21/chartex" xmlns:cx3="http://schemas.microsoft.com/office/drawing/2016/5/9/chartex" xmlns:cx4="http://schemas.microsoft.com/office/drawing/2016/5/10/chartex" xmlns:cx5="http://schemas.microsoft.com/office/drawing/2016/5/11/chartex" xmlns:cx6="http://schemas.microsoft.com/office/drawing/2016/5/12/chartex" xmlns:cx7="http://schemas.microsoft.com/office/drawing/2016/5/13/chartex" xmlns:cx8="http://schemas.microsoft.com/office/drawing/2016/5/14/chartex" xmlns:mc="http://schemas.openxmlformats.org/markup-compatibility/2006" xmlns:aink="http://schemas.microsoft.com/office/drawing/2016/ink" xmlns:am3d="http://schemas.microsoft.com/office/drawing/2017/model3d" xmlns:o="urn:schemas-microsoft-com:office:office" xmlns:r="http://schemas.openxmlformats.org/officeDocument/2006/relationships" xmlns:m="http://schemas.openxmlformats.org/officeDocument/2006/math" xmlns:v="urn:schemas-microsoft-com:vml" xmlns:wp14="http://schemas.microsoft.com/office/word/2010/wordprocessingDrawing" xmlns:wp="http://schemas.openxmlformats.org/drawingml/2006/wordprocessingDrawing" xmlns:w10="urn:schemas-microsoft-com:office:word" xmlns:w="http://schemas.openxmlformats.org/wordprocessingml/2006/main" xmlns:w14="http://schemas.microsoft.com/office/word/2010/wordml" xmlns:w15="http://schemas.microsoft.com/office/word/2012/wordml" xmlns:w16cid="http://schemas.microsoft.com/office/word/2016/wordml/cid" xmlns:w16se="http://schemas.microsoft.com/office/word/2015/wordml/symex" xmlns:wpg="http://schemas.microsoft.com/office/word/2010/wordprocessingGroup" xmlns:wpi="http://schemas.microsoft.com/office/word/2010/wordprocessingInk" xmlns:wne="http://schemas.microsoft.com/office/word/2006/wordml" xmlns:wps="http://schemas.microsoft.com/office/word/2010/wordprocessingShape" mc:Ignorable="w14 w15 w16se w16cid wp14">
+<w:document xmlns:wpc="http://schemas.microsoft.com/office/word/2010/wordprocessingCanvas" xmlns:cx="http://schemas.microsoft.com/office/drawing/2014/chartex" xmlns:cx1="http://schemas.microsoft.com/office/drawing/2015/9/8/chartex" xmlns:cx2="http://schemas.microsoft.com/office/drawing/2015/10/21/chartex" xmlns:cx3="http://schemas.microsoft.com/office/drawing/2016/5/9/chartex" xmlns:cx4="http://schemas.microsoft.com/office/drawing/2016/5/10/chartex" xmlns:cx5="http://schemas.microsoft.com/office/drawing/2016/5/11/chartex" xmlns:cx6="http://schemas.microsoft.com/office/drawing/2016/5/12/chartex" xmlns:cx7="http://schemas.microsoft.com/office/drawing/2016/5/13/chartex" xmlns:cx8="http://schemas.microsoft.com/office/drawing/2016/5/14/chartex" xmlns:mc="http://schemas.openxmlformats.org/markup-compatibility/2006" xmlns:aink="http://schemas.microsoft.com/office/drawing/2016/ink" xmlns:am3d="http://schemas.microsoft.com/office/drawing/2017/model3d" xmlns:o="urn:schemas-microsoft-com:office:office" xmlns:oel="http://schemas.microsoft.com/office/2019/extlst" xmlns:r="http://schemas.openxmlformats.org/officeDocument/2006/relationships" xmlns:m="http://schemas.openxmlformats.org/officeDocument/2006/math" xmlns:v="urn:schemas-microsoft-com:vml" xmlns:wp14="http://schemas.microsoft.com/office/word/2010/wordprocessingDrawing" xmlns:wp="http://schemas.openxmlformats.org/drawingml/2006/wordprocessingDrawing" xmlns:w10="urn:schemas-microsoft-com:office:word" xmlns:w="http://schemas.openxmlformats.org/wordprocessingml/2006/main" xmlns:w14="http://schemas.microsoft.com/office/word/2010/wordml" xmlns:w15="http://schemas.microsoft.com/office/word/2012/wordml" xmlns:w16cex="http://schemas.microsoft.com/office/word/2018/wordml/cex" xmlns:w16cid="http://schemas.microsoft.com/office/word/2016/wordml/cid" xmlns:w16="http://schemas.microsoft.com/office/word/2018/wordml" xmlns:w16sdtdh="http://schemas.microsoft.com/office/word/2020/wordml/sdtdatahash" xmlns:w16se="http://schemas.microsoft.com/office/word/2015/wordml/symex" xmlns:wpg="http://schemas.microsoft.com/office/word/2010/wordprocessingGroup" xmlns:wpi="http://schemas.microsoft.com/office/word/2010/wordprocessingInk" xmlns:wne="http://schemas.microsoft.com/office/word/2006/wordml" xmlns:wps="http://schemas.microsoft.com/office/word/2010/wordprocessingShape" mc:Ignorable="w14 w15 w16se w16cid w16 w16cex w16sdtdh wp14">
   <w:body>
     <w:p>
       <w:pPr>
@@ -47,21 +47,7 @@
         <w:contextualSpacing w:val="0"/>
       </w:pPr>
       <w:r>
-        <w:t>Agroecologists are often concerned with the indirect effects of experiment treatments, management practices, and environmental gradients. However, standard statistical approaches using multiple regression or generalized linear models are not suited to quan</w:t>
-      </w:r>
-      <w:r>
-        <w:t>tify direct vs. indirect effects among a network of interactions. Path analysis, a type of structural equation modeling, has been increasingly appreciated in community ecology as an important tool for quantifying and evaluating indirect effects. Relatively</w:t>
-      </w:r>
-      <w:r>
-        <w:t xml:space="preserve"> user-friendly R packages have been developed that require only basic knowledge of R commands and linear models to implement, but they have not yet been extensively</w:t>
-      </w:r>
-      <w:bookmarkStart w:id="0" w:name="_GoBack"/>
-      <w:bookmarkEnd w:id="0"/>
-      <w:r>
-        <w:t xml:space="preserve"> adopted in agricultural research. In this paper, we provide several examples from real ag</w:t>
-      </w:r>
-      <w:r>
-        <w:t xml:space="preserve">roecological experiments conducted in the Pacific Northwest </w:t>
+        <w:t xml:space="preserve">Agroecologists are often concerned with the indirect effects of experiment treatments, management practices, and environmental gradients. However, standard statistical approaches using multiple regression or generalized linear models are not suited to quantify direct vs. indirect effects among a network of interactions. Path analysis, a type of structural equation modeling, has been increasingly appreciated in community ecology as an important tool for quantifying and evaluating indirect effects. Relatively user-friendly R packages have been developed that require only basic knowledge of R commands and linear models to implement, but they have not yet been extensively adopted in agricultural research. In this paper, we provide several examples from real agroecological experiments conducted in the Pacific Northwest </w:t>
       </w:r>
       <w:proofErr w:type="gramStart"/>
       <w:r>
@@ -69,16 +55,30 @@
       </w:r>
       <w:proofErr w:type="gramEnd"/>
       <w:r>
-        <w:t xml:space="preserve"> demonstrate the usefulness of path analysis and how to implement it. Importantly, we demonstrate that important biological inferences would be otherwise obfuscated</w:t>
+        <w:t xml:space="preserve"> demonstrate the usefulness of path analysis and how to implement it. Importantly, we demonstrate that important biological inferences would be otherwise obfuscated had path analysis not been utilized as a statistical tool.  We urge other </w:t>
       </w:r>
+      <w:proofErr w:type="gramStart"/>
       <w:r>
-        <w:t xml:space="preserve"> had path analysis n</w:t>
+        <w:t>researches</w:t>
       </w:r>
+      <w:proofErr w:type="gramEnd"/>
       <w:r>
-        <w:t>ot been utilized as a statistical tool.  We urge other researches to attempt this approach and highlight several examples, such as quantification of biological control and crop yield, where path analysis should be considered a default tool for the evaluati</w:t>
+        <w:t xml:space="preserve"> to attempt this approach and highlight several examples, such as quantification of biological control and crop yield, where path analysis should be considered a default tool for the evaluation of experimental outcomes.</w:t>
       </w:r>
+    </w:p>
+    <w:p>
+      <w:pPr>
+        <w:ind w:firstLine="720"/>
+        <w:contextualSpacing w:val="0"/>
+      </w:pPr>
+    </w:p>
+    <w:p>
+      <w:pPr>
+        <w:ind w:firstLine="720"/>
+        <w:contextualSpacing w:val="0"/>
+      </w:pPr>
       <w:r>
-        <w:t>on of experimental outcomes.</w:t>
+        <w:t>Add text for example.</w:t>
       </w:r>
     </w:p>
     <w:p>
@@ -104,7 +104,7 @@
 </file>
 
 <file path=word/styles.xml><?xml version="1.0" encoding="utf-8"?>
-<w:styles xmlns:mc="http://schemas.openxmlformats.org/markup-compatibility/2006" xmlns:r="http://schemas.openxmlformats.org/officeDocument/2006/relationships" xmlns:w="http://schemas.openxmlformats.org/wordprocessingml/2006/main" xmlns:w14="http://schemas.microsoft.com/office/word/2010/wordml" xmlns:w15="http://schemas.microsoft.com/office/word/2012/wordml" xmlns:w16cid="http://schemas.microsoft.com/office/word/2016/wordml/cid" xmlns:w16se="http://schemas.microsoft.com/office/word/2015/wordml/symex" mc:Ignorable="w14 w15 w16se w16cid">
+<w:styles xmlns:mc="http://schemas.openxmlformats.org/markup-compatibility/2006" xmlns:r="http://schemas.openxmlformats.org/officeDocument/2006/relationships" xmlns:w="http://schemas.openxmlformats.org/wordprocessingml/2006/main" xmlns:w14="http://schemas.microsoft.com/office/word/2010/wordml" xmlns:w15="http://schemas.microsoft.com/office/word/2012/wordml" xmlns:w16cex="http://schemas.microsoft.com/office/word/2018/wordml/cex" xmlns:w16cid="http://schemas.microsoft.com/office/word/2016/wordml/cid" xmlns:w16="http://schemas.microsoft.com/office/word/2018/wordml" xmlns:w16sdtdh="http://schemas.microsoft.com/office/word/2020/wordml/sdtdatahash" xmlns:w16se="http://schemas.microsoft.com/office/word/2015/wordml/symex" mc:Ignorable="w14 w15 w16se w16cid w16 w16cex w16sdtdh">
   <w:docDefaults>
     <w:rPrDefault>
       <w:rPr>
@@ -121,7 +121,7 @@
       </w:pPr>
     </w:pPrDefault>
   </w:docDefaults>
-  <w:latentStyles w:defLockedState="0" w:defUIPriority="99" w:defSemiHidden="0" w:defUnhideWhenUsed="0" w:defQFormat="0" w:count="375">
+  <w:latentStyles w:defLockedState="0" w:defUIPriority="99" w:defSemiHidden="0" w:defUnhideWhenUsed="0" w:defQFormat="0" w:count="376">
     <w:lsdException w:name="Normal" w:uiPriority="0" w:qFormat="1"/>
     <w:lsdException w:name="heading 1" w:uiPriority="9" w:qFormat="1"/>
     <w:lsdException w:name="heading 2" w:semiHidden="1" w:uiPriority="9" w:unhideWhenUsed="1" w:qFormat="1"/>
@@ -227,7 +227,6 @@
     <w:lsdException w:name="HTML Sample" w:semiHidden="1" w:unhideWhenUsed="1"/>
     <w:lsdException w:name="HTML Typewriter" w:semiHidden="1" w:unhideWhenUsed="1"/>
     <w:lsdException w:name="HTML Variable" w:semiHidden="1" w:unhideWhenUsed="1"/>
-    <w:lsdException w:name="Normal Table" w:semiHidden="1" w:unhideWhenUsed="1"/>
     <w:lsdException w:name="annotation subject" w:semiHidden="1" w:unhideWhenUsed="1"/>
     <w:lsdException w:name="No List" w:semiHidden="1" w:unhideWhenUsed="1"/>
     <w:lsdException w:name="Outline List 1" w:semiHidden="1" w:unhideWhenUsed="1"/>
@@ -274,10 +273,8 @@
     <w:lsdException w:name="Table Subtle 2" w:semiHidden="1" w:unhideWhenUsed="1"/>
     <w:lsdException w:name="Table Web 1" w:semiHidden="1" w:unhideWhenUsed="1"/>
     <w:lsdException w:name="Table Web 2" w:semiHidden="1" w:unhideWhenUsed="1"/>
-    <w:lsdException w:name="Table Web 3" w:semiHidden="1" w:unhideWhenUsed="1"/>
     <w:lsdException w:name="Balloon Text" w:semiHidden="1" w:unhideWhenUsed="1"/>
     <w:lsdException w:name="Table Grid" w:uiPriority="39"/>
-    <w:lsdException w:name="Table Theme" w:semiHidden="1" w:unhideWhenUsed="1"/>
     <w:lsdException w:name="Placeholder Text" w:semiHidden="1"/>
     <w:lsdException w:name="No Spacing" w:uiPriority="1" w:qFormat="1"/>
     <w:lsdException w:name="Light Shading" w:uiPriority="60"/>
@@ -497,6 +494,7 @@
     <w:lsdException w:name="Smart Hyperlink" w:semiHidden="1" w:unhideWhenUsed="1"/>
     <w:lsdException w:name="Hashtag" w:semiHidden="1" w:unhideWhenUsed="1"/>
     <w:lsdException w:name="Unresolved Mention" w:semiHidden="1" w:unhideWhenUsed="1"/>
+    <w:lsdException w:name="Smart Link" w:semiHidden="1" w:unhideWhenUsed="1"/>
   </w:latentStyles>
   <w:style w:type="paragraph" w:default="1" w:styleId="Normal">
     <w:name w:val="Normal"/>

</xml_diff>